<commit_message>
ektrack ios report updated
</commit_message>
<xml_diff>
--- a/EKtracking/EKTracking issues ios.docx
+++ b/EKtracking/EKTracking issues ios.docx
@@ -11,88 +11,165 @@
       <w:r>
         <w:rPr>
           <w:b/>
+          <w:color w:val="FF0000"/>
         </w:rPr>
-        <w:t>Tested in QA environment.</w:t>
-      </w:r>
-    </w:p>
-    <w:p>
+        <w:t>Tested in QA environment</w:t>
+      </w:r>
+      <w:r>
+        <w:rPr>
+          <w:b/>
+        </w:rPr>
+        <w:t>.</w:t>
+      </w:r>
+    </w:p>
+    <w:p>
+      <w:pPr>
+        <w:ind w:firstLine="720"/>
+      </w:pPr>
       <w:r>
         <w:t>Users:</w:t>
       </w:r>
     </w:p>
-    <w:p>
-      <w:pPr>
-        <w:pStyle w:val="ListParagraph"/>
-        <w:numPr>
-          <w:ilvl w:val="0"/>
-          <w:numId w:val="1"/>
-        </w:numPr>
-      </w:pPr>
-      <w:r>
-        <w:t xml:space="preserve">Username : </w:t>
-      </w:r>
-      <w:hyperlink r:id="rId5" w:history="1">
-        <w:r>
-          <w:rPr>
-            <w:rStyle w:val="Hyperlink"/>
-          </w:rPr>
-          <w:t>tuladharpratik@yahoo.com</w:t>
-        </w:r>
-      </w:hyperlink>
-      <w:r>
-        <w:t xml:space="preserve">  password: 123Asd@</w:t>
-      </w:r>
-    </w:p>
-    <w:p>
-      <w:pPr>
-        <w:pStyle w:val="ListParagraph"/>
-        <w:numPr>
-          <w:ilvl w:val="0"/>
-          <w:numId w:val="1"/>
-        </w:numPr>
-      </w:pPr>
-      <w:r>
-        <w:t xml:space="preserve">Username : </w:t>
-      </w:r>
-      <w:hyperlink r:id="rId6" w:history="1">
-        <w:r>
-          <w:rPr>
-            <w:rStyle w:val="Hyperlink"/>
-          </w:rPr>
-          <w:t>tuladharpratik9@gmail.com</w:t>
-        </w:r>
-      </w:hyperlink>
-      <w:r>
-        <w:t xml:space="preserve"> password : 123Gmail@</w:t>
-      </w:r>
-    </w:p>
-    <w:p>
-      <w:pPr>
-        <w:pStyle w:val="ListParagraph"/>
-        <w:numPr>
-          <w:ilvl w:val="0"/>
-          <w:numId w:val="1"/>
-        </w:numPr>
-      </w:pPr>
-      <w:r>
-        <w:t xml:space="preserve">Username : </w:t>
-      </w:r>
-      <w:hyperlink r:id="rId7" w:history="1">
-        <w:r>
-          <w:rPr>
-            <w:rStyle w:val="Hyperlink"/>
-          </w:rPr>
-          <w:t>sitab@ekbana.com</w:t>
-        </w:r>
-      </w:hyperlink>
-      <w:r>
-        <w:tab/>
-      </w:r>
-      <w:r>
-        <w:tab/>
-        <w:t xml:space="preserve"> password : 123Ss@</w:t>
-      </w:r>
-    </w:p>
+    <w:tbl>
+      <w:tblPr>
+        <w:tblStyle w:val="PlainTable1"/>
+        <w:tblW w:w="0" w:type="auto"/>
+        <w:tblInd w:w="805" w:type="dxa"/>
+        <w:tblLook w:val="04A0" w:firstRow="1" w:lastRow="0" w:firstColumn="1" w:lastColumn="0" w:noHBand="0" w:noVBand="1"/>
+      </w:tblPr>
+      <w:tblGrid>
+        <w:gridCol w:w="3510"/>
+        <w:gridCol w:w="3600"/>
+      </w:tblGrid>
+      <w:tr>
+        <w:trPr>
+          <w:cnfStyle w:val="100000000000" w:firstRow="1" w:lastRow="0" w:firstColumn="0" w:lastColumn="0" w:oddVBand="0" w:evenVBand="0" w:oddHBand="0" w:evenHBand="0" w:firstRowFirstColumn="0" w:firstRowLastColumn="0" w:lastRowFirstColumn="0" w:lastRowLastColumn="0"/>
+        </w:trPr>
+        <w:tc>
+          <w:tcPr>
+            <w:cnfStyle w:val="001000000000" w:firstRow="0" w:lastRow="0" w:firstColumn="1" w:lastColumn="0" w:oddVBand="0" w:evenVBand="0" w:oddHBand="0" w:evenHBand="0" w:firstRowFirstColumn="0" w:firstRowLastColumn="0" w:lastRowFirstColumn="0" w:lastRowLastColumn="0"/>
+            <w:tcW w:w="3510" w:type="dxa"/>
+          </w:tcPr>
+          <w:p>
+            <w:r>
+              <w:t>Username</w:t>
+            </w:r>
+          </w:p>
+        </w:tc>
+        <w:tc>
+          <w:tcPr>
+            <w:tcW w:w="3600" w:type="dxa"/>
+          </w:tcPr>
+          <w:p>
+            <w:pPr>
+              <w:cnfStyle w:val="100000000000" w:firstRow="1" w:lastRow="0" w:firstColumn="0" w:lastColumn="0" w:oddVBand="0" w:evenVBand="0" w:oddHBand="0" w:evenHBand="0" w:firstRowFirstColumn="0" w:firstRowLastColumn="0" w:lastRowFirstColumn="0" w:lastRowLastColumn="0"/>
+            </w:pPr>
+            <w:r>
+              <w:t>Password</w:t>
+            </w:r>
+          </w:p>
+        </w:tc>
+      </w:tr>
+      <w:tr>
+        <w:trPr>
+          <w:cnfStyle w:val="000000100000" w:firstRow="0" w:lastRow="0" w:firstColumn="0" w:lastColumn="0" w:oddVBand="0" w:evenVBand="0" w:oddHBand="1" w:evenHBand="0" w:firstRowFirstColumn="0" w:firstRowLastColumn="0" w:lastRowFirstColumn="0" w:lastRowLastColumn="0"/>
+        </w:trPr>
+        <w:tc>
+          <w:tcPr>
+            <w:cnfStyle w:val="001000000000" w:firstRow="0" w:lastRow="0" w:firstColumn="1" w:lastColumn="0" w:oddVBand="0" w:evenVBand="0" w:oddHBand="0" w:evenHBand="0" w:firstRowFirstColumn="0" w:firstRowLastColumn="0" w:lastRowFirstColumn="0" w:lastRowLastColumn="0"/>
+            <w:tcW w:w="3510" w:type="dxa"/>
+          </w:tcPr>
+          <w:p>
+            <w:hyperlink r:id="rId7" w:history="1">
+              <w:r>
+                <w:rPr>
+                  <w:rStyle w:val="Hyperlink"/>
+                </w:rPr>
+                <w:t>tuladharpratik9@gmail.com</w:t>
+              </w:r>
+            </w:hyperlink>
+          </w:p>
+        </w:tc>
+        <w:tc>
+          <w:tcPr>
+            <w:tcW w:w="3600" w:type="dxa"/>
+          </w:tcPr>
+          <w:p>
+            <w:pPr>
+              <w:cnfStyle w:val="000000100000" w:firstRow="0" w:lastRow="0" w:firstColumn="0" w:lastColumn="0" w:oddVBand="0" w:evenVBand="0" w:oddHBand="1" w:evenHBand="0" w:firstRowFirstColumn="0" w:firstRowLastColumn="0" w:lastRowFirstColumn="0" w:lastRowLastColumn="0"/>
+            </w:pPr>
+            <w:r>
+              <w:t>123Pratik@</w:t>
+            </w:r>
+          </w:p>
+        </w:tc>
+      </w:tr>
+      <w:tr>
+        <w:tc>
+          <w:tcPr>
+            <w:cnfStyle w:val="001000000000" w:firstRow="0" w:lastRow="0" w:firstColumn="1" w:lastColumn="0" w:oddVBand="0" w:evenVBand="0" w:oddHBand="0" w:evenHBand="0" w:firstRowFirstColumn="0" w:firstRowLastColumn="0" w:lastRowFirstColumn="0" w:lastRowLastColumn="0"/>
+            <w:tcW w:w="3510" w:type="dxa"/>
+          </w:tcPr>
+          <w:p>
+            <w:hyperlink r:id="rId8" w:history="1">
+              <w:r>
+                <w:rPr>
+                  <w:rStyle w:val="Hyperlink"/>
+                </w:rPr>
+                <w:t>tuladharpratik@yahoo.com</w:t>
+              </w:r>
+            </w:hyperlink>
+          </w:p>
+        </w:tc>
+        <w:tc>
+          <w:tcPr>
+            <w:tcW w:w="3600" w:type="dxa"/>
+          </w:tcPr>
+          <w:p>
+            <w:pPr>
+              <w:cnfStyle w:val="000000000000" w:firstRow="0" w:lastRow="0" w:firstColumn="0" w:lastColumn="0" w:oddVBand="0" w:evenVBand="0" w:oddHBand="0" w:evenHBand="0" w:firstRowFirstColumn="0" w:firstRowLastColumn="0" w:lastRowFirstColumn="0" w:lastRowLastColumn="0"/>
+            </w:pPr>
+            <w:r>
+              <w:t>123Asd@</w:t>
+            </w:r>
+          </w:p>
+        </w:tc>
+      </w:tr>
+      <w:tr>
+        <w:trPr>
+          <w:cnfStyle w:val="000000100000" w:firstRow="0" w:lastRow="0" w:firstColumn="0" w:lastColumn="0" w:oddVBand="0" w:evenVBand="0" w:oddHBand="1" w:evenHBand="0" w:firstRowFirstColumn="0" w:firstRowLastColumn="0" w:lastRowFirstColumn="0" w:lastRowLastColumn="0"/>
+        </w:trPr>
+        <w:tc>
+          <w:tcPr>
+            <w:cnfStyle w:val="001000000000" w:firstRow="0" w:lastRow="0" w:firstColumn="1" w:lastColumn="0" w:oddVBand="0" w:evenVBand="0" w:oddHBand="0" w:evenHBand="0" w:firstRowFirstColumn="0" w:firstRowLastColumn="0" w:lastRowFirstColumn="0" w:lastRowLastColumn="0"/>
+            <w:tcW w:w="3510" w:type="dxa"/>
+          </w:tcPr>
+          <w:p>
+            <w:hyperlink r:id="rId9" w:history="1">
+              <w:r>
+                <w:rPr>
+                  <w:rStyle w:val="Hyperlink"/>
+                </w:rPr>
+                <w:t>sitab@ekbana.com</w:t>
+              </w:r>
+            </w:hyperlink>
+          </w:p>
+        </w:tc>
+        <w:tc>
+          <w:tcPr>
+            <w:tcW w:w="3600" w:type="dxa"/>
+          </w:tcPr>
+          <w:p>
+            <w:pPr>
+              <w:cnfStyle w:val="000000100000" w:firstRow="0" w:lastRow="0" w:firstColumn="0" w:lastColumn="0" w:oddVBand="0" w:evenVBand="0" w:oddHBand="1" w:evenHBand="0" w:firstRowFirstColumn="0" w:firstRowLastColumn="0" w:lastRowFirstColumn="0" w:lastRowLastColumn="0"/>
+            </w:pPr>
+            <w:r>
+              <w:t>123Ss@</w:t>
+            </w:r>
+          </w:p>
+        </w:tc>
+      </w:tr>
+    </w:tbl>
     <w:p/>
     <w:p>
       <w:pPr>
@@ -179,7 +256,10 @@
         </w:numPr>
       </w:pPr>
       <w:r>
-        <w:t>Offline tracking</w:t>
+        <w:t>Forgot password</w:t>
+      </w:r>
+      <w:r>
+        <w:t>.</w:t>
       </w:r>
     </w:p>
     <w:p>
@@ -191,13 +271,52 @@
         </w:numPr>
       </w:pPr>
       <w:r>
-        <w:t>Forgot password</w:t>
-      </w:r>
-      <w:r>
-        <w:t>k</w:t>
+        <w:t>Change password</w:t>
+      </w:r>
+    </w:p>
+    <w:p>
+      <w:pPr>
+        <w:pStyle w:val="ListParagraph"/>
+        <w:numPr>
+          <w:ilvl w:val="0"/>
+          <w:numId w:val="3"/>
+        </w:numPr>
+      </w:pPr>
+      <w:r>
+        <w:t xml:space="preserve">Profile </w:t>
+      </w:r>
+    </w:p>
+    <w:p>
+      <w:pPr>
+        <w:pStyle w:val="ListParagraph"/>
+        <w:numPr>
+          <w:ilvl w:val="1"/>
+          <w:numId w:val="3"/>
+        </w:numPr>
+      </w:pPr>
+      <w:r>
+        <w:t xml:space="preserve">View profile </w:t>
+      </w:r>
+    </w:p>
+    <w:p>
+      <w:pPr>
+        <w:pStyle w:val="ListParagraph"/>
+        <w:numPr>
+          <w:ilvl w:val="1"/>
+          <w:numId w:val="3"/>
+        </w:numPr>
+        <w:tabs>
+          <w:tab w:val="left" w:pos="1800"/>
+        </w:tabs>
+      </w:pPr>
+      <w:r>
+        <w:t>Change prof</w:t>
       </w:r>
       <w:bookmarkStart w:id="0" w:name="_GoBack"/>
       <w:bookmarkEnd w:id="0"/>
+      <w:r>
+        <w:t>ile picture.</w:t>
+      </w:r>
     </w:p>
     <w:p>
       <w:pPr>
@@ -208,19 +327,7 @@
         </w:numPr>
       </w:pPr>
       <w:r>
-        <w:t>Change password</w:t>
-      </w:r>
-    </w:p>
-    <w:p>
-      <w:pPr>
-        <w:pStyle w:val="ListParagraph"/>
-        <w:numPr>
-          <w:ilvl w:val="0"/>
-          <w:numId w:val="3"/>
-        </w:numPr>
-      </w:pPr>
-      <w:r>
-        <w:t xml:space="preserve">Profile </w:t>
+        <w:t>Team:</w:t>
       </w:r>
     </w:p>
     <w:p>
@@ -232,7 +339,10 @@
         </w:numPr>
       </w:pPr>
       <w:r>
-        <w:t xml:space="preserve">View profile </w:t>
+        <w:t>Create team</w:t>
+      </w:r>
+      <w:r>
+        <w:t>.</w:t>
       </w:r>
     </w:p>
     <w:p>
@@ -244,19 +354,10 @@
         </w:numPr>
       </w:pPr>
       <w:r>
-        <w:t>Edit profile</w:t>
-      </w:r>
-    </w:p>
-    <w:p>
-      <w:pPr>
-        <w:pStyle w:val="ListParagraph"/>
-        <w:numPr>
-          <w:ilvl w:val="0"/>
-          <w:numId w:val="3"/>
-        </w:numPr>
-      </w:pPr>
-      <w:r>
-        <w:t>Team:</w:t>
+        <w:t xml:space="preserve">View </w:t>
+      </w:r>
+      <w:r>
+        <w:t>joined or owned team list.</w:t>
       </w:r>
     </w:p>
     <w:p>
@@ -268,10 +369,7 @@
         </w:numPr>
       </w:pPr>
       <w:r>
-        <w:t>Create team</w:t>
-      </w:r>
-      <w:r>
-        <w:t>.</w:t>
+        <w:t>Add or join team through Code or QR code.</w:t>
       </w:r>
     </w:p>
     <w:p>
@@ -283,10 +381,7 @@
         </w:numPr>
       </w:pPr>
       <w:r>
-        <w:t xml:space="preserve">View </w:t>
-      </w:r>
-      <w:r>
-        <w:t>joined or owned team list.</w:t>
+        <w:t>Team member tracking.</w:t>
       </w:r>
     </w:p>
     <w:p>
@@ -298,8 +393,44 @@
         </w:numPr>
       </w:pPr>
       <w:r>
-        <w:t>Add or join team through Code or QR code.</w:t>
-      </w:r>
+        <w:t>View members in a particular team.</w:t>
+      </w:r>
+    </w:p>
+    <w:p>
+      <w:pPr>
+        <w:pStyle w:val="ListParagraph"/>
+        <w:numPr>
+          <w:ilvl w:val="1"/>
+          <w:numId w:val="3"/>
+        </w:numPr>
+        <w:tabs>
+          <w:tab w:val="left" w:pos="1800"/>
+        </w:tabs>
+      </w:pPr>
+      <w:r>
+        <w:t>Change team picture.</w:t>
+      </w:r>
+      <w:r>
+        <w:t>(only admin of the team can do this)</w:t>
+      </w:r>
+    </w:p>
+    <w:p>
+      <w:pPr>
+        <w:pStyle w:val="ListParagraph"/>
+        <w:numPr>
+          <w:ilvl w:val="1"/>
+          <w:numId w:val="3"/>
+        </w:numPr>
+      </w:pPr>
+      <w:r>
+        <w:t>Leave a team.</w:t>
+      </w:r>
+    </w:p>
+    <w:p>
+      <w:pPr>
+        <w:pStyle w:val="ListParagraph"/>
+        <w:ind w:left="1800"/>
+      </w:pPr>
     </w:p>
     <w:p/>
     <w:p>
@@ -336,7 +467,7 @@
         </w:tabs>
       </w:pPr>
       <w:r>
-        <w:t>Profile:</w:t>
+        <w:t>Offline mode:</w:t>
       </w:r>
     </w:p>
     <w:p>
@@ -351,14 +482,17 @@
         </w:tabs>
       </w:pPr>
       <w:r>
-        <w:t>The profile picture cannot be changed.</w:t>
-      </w:r>
-    </w:p>
-    <w:p>
-      <w:pPr>
-        <w:pStyle w:val="ListParagraph"/>
-        <w:numPr>
-          <w:ilvl w:val="1"/>
+        <w:t>Data is not loggeed in the back end if the app is</w:t>
+      </w:r>
+      <w:r>
+        <w:t xml:space="preserve"> run in the back ground and mobile is locked.</w:t>
+      </w:r>
+    </w:p>
+    <w:p>
+      <w:pPr>
+        <w:pStyle w:val="ListParagraph"/>
+        <w:numPr>
+          <w:ilvl w:val="0"/>
           <w:numId w:val="9"/>
         </w:numPr>
         <w:tabs>
@@ -366,14 +500,20 @@
         </w:tabs>
       </w:pPr>
       <w:r>
-        <w:t>The country field in the edit profile screen is not a drop down containing the country names.</w:t>
-      </w:r>
-    </w:p>
-    <w:p>
-      <w:pPr>
-        <w:pStyle w:val="ListParagraph"/>
-        <w:numPr>
-          <w:ilvl w:val="0"/>
+        <w:t>Profile</w:t>
+      </w:r>
+      <w:r>
+        <w:t>/Profile edit</w:t>
+      </w:r>
+      <w:r>
+        <w:t>:</w:t>
+      </w:r>
+    </w:p>
+    <w:p>
+      <w:pPr>
+        <w:pStyle w:val="ListParagraph"/>
+        <w:numPr>
+          <w:ilvl w:val="1"/>
           <w:numId w:val="9"/>
         </w:numPr>
         <w:tabs>
@@ -381,7 +521,10 @@
         </w:tabs>
       </w:pPr>
       <w:r>
-        <w:t>Team:</w:t>
+        <w:t>Profile name and picture is not showing in the slide menu bar</w:t>
+      </w:r>
+      <w:r>
+        <w:t>.</w:t>
       </w:r>
     </w:p>
     <w:p>
@@ -396,7 +539,10 @@
         </w:tabs>
       </w:pPr>
       <w:r>
-        <w:t>The roles of the user are not specified. (admin or member)</w:t>
+        <w:t>The country field cannot be set.</w:t>
+      </w:r>
+      <w:r>
+        <w:t>(not showing in the profile)</w:t>
       </w:r>
     </w:p>
     <w:p>
@@ -411,7 +557,7 @@
         </w:tabs>
       </w:pPr>
       <w:r>
-        <w:t>Team picture cannot be changed.</w:t>
+        <w:t>In the mobile field text can also be inserted, it should be numbers only.</w:t>
       </w:r>
     </w:p>
     <w:p>
@@ -426,22 +572,65 @@
         </w:tabs>
       </w:pPr>
       <w:r>
-        <w:t xml:space="preserve">There </w:t>
-      </w:r>
-      <w:r>
-        <w:t>are</w:t>
-      </w:r>
-      <w:r>
-        <w:t xml:space="preserve"> no titles in the screens.</w:t>
-      </w:r>
-    </w:p>
-    <w:p>
-      <w:pPr>
-        <w:pStyle w:val="ListParagraph"/>
+        <w:t>Team:</w:t>
+      </w:r>
+    </w:p>
+    <w:p>
+      <w:pPr>
+        <w:pStyle w:val="ListParagraph"/>
+        <w:numPr>
+          <w:ilvl w:val="1"/>
+          <w:numId w:val="9"/>
+        </w:numPr>
         <w:tabs>
           <w:tab w:val="left" w:pos="1800"/>
         </w:tabs>
-        <w:ind w:left="1080"/>
+      </w:pPr>
+      <w:r>
+        <w:t>The roles of the user are not specified. (admin or member)</w:t>
+      </w:r>
+    </w:p>
+    <w:p>
+      <w:pPr>
+        <w:pStyle w:val="ListParagraph"/>
+        <w:numPr>
+          <w:ilvl w:val="1"/>
+          <w:numId w:val="9"/>
+        </w:numPr>
+      </w:pPr>
+      <w:r>
+        <w:t>Remove members from team by the team admin.</w:t>
+      </w:r>
+    </w:p>
+    <w:p>
+      <w:pPr>
+        <w:pStyle w:val="ListParagraph"/>
+        <w:numPr>
+          <w:ilvl w:val="1"/>
+          <w:numId w:val="9"/>
+        </w:numPr>
+        <w:tabs>
+          <w:tab w:val="left" w:pos="1800"/>
+        </w:tabs>
+      </w:pPr>
+      <w:r>
+        <w:t xml:space="preserve">Assign members of the team as </w:t>
+      </w:r>
+      <w:r>
+        <w:t>admin</w:t>
+      </w:r>
+      <w:r>
+        <w:t xml:space="preserve"> by the admin</w:t>
+      </w:r>
+      <w:r>
+        <w:t>.</w:t>
+      </w:r>
+    </w:p>
+    <w:p>
+      <w:pPr>
+        <w:tabs>
+          <w:tab w:val="left" w:pos="1800"/>
+        </w:tabs>
       </w:pPr>
     </w:p>
     <w:p>
@@ -463,6 +652,7 @@
           <w:sz w:val="28"/>
           <w:szCs w:val="28"/>
         </w:rPr>
+        <w:lastRenderedPageBreak/>
         <w:t xml:space="preserve">Functionality to be </w:t>
       </w:r>
       <w:r>
@@ -515,7 +705,7 @@
         </w:numPr>
       </w:pPr>
       <w:r>
-        <w:t>Remove members from team by the team admin.</w:t>
+        <w:t>Send team code via mail, SMS, Facebook and twitter.</w:t>
       </w:r>
     </w:p>
     <w:p>
@@ -527,7 +717,7 @@
         </w:numPr>
       </w:pPr>
       <w:r>
-        <w:t>Send team code via mail, SMS, Facebook and twitter.</w:t>
+        <w:t>Team profile.</w:t>
       </w:r>
     </w:p>
     <w:p>
@@ -539,7 +729,7 @@
         </w:numPr>
       </w:pPr>
       <w:r>
-        <w:t>Team member tracking.</w:t>
+        <w:t>Edit team profile</w:t>
       </w:r>
     </w:p>
     <w:p>
@@ -551,43 +741,6 @@
         </w:numPr>
       </w:pPr>
       <w:r>
-        <w:t>Leave a team.</w:t>
-      </w:r>
-    </w:p>
-    <w:p>
-      <w:pPr>
-        <w:pStyle w:val="ListParagraph"/>
-        <w:numPr>
-          <w:ilvl w:val="0"/>
-          <w:numId w:val="10"/>
-        </w:numPr>
-      </w:pPr>
-      <w:r>
-        <w:t>Team profile.</w:t>
-      </w:r>
-    </w:p>
-    <w:p>
-      <w:pPr>
-        <w:pStyle w:val="ListParagraph"/>
-        <w:numPr>
-          <w:ilvl w:val="0"/>
-          <w:numId w:val="10"/>
-        </w:numPr>
-      </w:pPr>
-      <w:r>
-        <w:lastRenderedPageBreak/>
-        <w:t>Edit team profile</w:t>
-      </w:r>
-    </w:p>
-    <w:p>
-      <w:pPr>
-        <w:pStyle w:val="ListParagraph"/>
-        <w:numPr>
-          <w:ilvl w:val="0"/>
-          <w:numId w:val="10"/>
-        </w:numPr>
-      </w:pPr>
-      <w:r>
         <w:t>View profile of other team members.</w:t>
       </w:r>
     </w:p>
@@ -621,6 +774,7 @@
       </w:pPr>
     </w:p>
     <w:sectPr>
+      <w:headerReference w:type="default" r:id="rId10"/>
       <w:pgSz w:w="12240" w:h="15840"/>
       <w:pgMar w:top="1440" w:right="1440" w:bottom="1440" w:left="1440" w:header="720" w:footer="720" w:gutter="0"/>
       <w:cols w:space="720"/>
@@ -628,6 +782,237 @@
     </w:sectPr>
   </w:body>
 </w:document>
+</file>
+
+<file path=word/endnotes.xml><?xml version="1.0" encoding="utf-8"?>
+<w:endnotes xmlns:wpc="http://schemas.microsoft.com/office/word/2010/wordprocessingCanvas" xmlns:cx="http://schemas.microsoft.com/office/drawing/2014/chartex" xmlns:cx1="http://schemas.microsoft.com/office/drawing/2015/9/8/chartex" xmlns:mc="http://schemas.openxmlformats.org/markup-compatibility/2006" xmlns:o="urn:schemas-microsoft-com:office:office" xmlns:r="http://schemas.openxmlformats.org/officeDocument/2006/relationships" xmlns:m="http://schemas.openxmlformats.org/officeDocument/2006/math" xmlns:v="urn:schemas-microsoft-com:vml" xmlns:wp14="http://schemas.microsoft.com/office/word/2010/wordprocessingDrawing" xmlns:wp="http://schemas.openxmlformats.org/drawingml/2006/wordprocessingDrawing" xmlns:w10="urn:schemas-microsoft-com:office:word" xmlns:w="http://schemas.openxmlformats.org/wordprocessingml/2006/main" xmlns:w14="http://schemas.microsoft.com/office/word/2010/wordml" xmlns:w15="http://schemas.microsoft.com/office/word/2012/wordml" xmlns:w16se="http://schemas.microsoft.com/office/word/2015/wordml/symex" xmlns:wpg="http://schemas.microsoft.com/office/word/2010/wordprocessingGroup" xmlns:wpi="http://schemas.microsoft.com/office/word/2010/wordprocessingInk" xmlns:wne="http://schemas.microsoft.com/office/word/2006/wordml" xmlns:wps="http://schemas.microsoft.com/office/word/2010/wordprocessingShape" mc:Ignorable="w14 w15 w16se wp14">
+  <w:endnote w:type="separator" w:id="-1">
+    <w:p>
+      <w:pPr>
+        <w:spacing w:after="0" w:line="240" w:lineRule="auto"/>
+      </w:pPr>
+      <w:r>
+        <w:separator/>
+      </w:r>
+    </w:p>
+  </w:endnote>
+  <w:endnote w:type="continuationSeparator" w:id="0">
+    <w:p>
+      <w:pPr>
+        <w:spacing w:after="0" w:line="240" w:lineRule="auto"/>
+      </w:pPr>
+      <w:r>
+        <w:continuationSeparator/>
+      </w:r>
+    </w:p>
+  </w:endnote>
+</w:endnotes>
+</file>
+
+<file path=word/footnotes.xml><?xml version="1.0" encoding="utf-8"?>
+<w:footnotes xmlns:wpc="http://schemas.microsoft.com/office/word/2010/wordprocessingCanvas" xmlns:cx="http://schemas.microsoft.com/office/drawing/2014/chartex" xmlns:cx1="http://schemas.microsoft.com/office/drawing/2015/9/8/chartex" xmlns:mc="http://schemas.openxmlformats.org/markup-compatibility/2006" xmlns:o="urn:schemas-microsoft-com:office:office" xmlns:r="http://schemas.openxmlformats.org/officeDocument/2006/relationships" xmlns:m="http://schemas.openxmlformats.org/officeDocument/2006/math" xmlns:v="urn:schemas-microsoft-com:vml" xmlns:wp14="http://schemas.microsoft.com/office/word/2010/wordprocessingDrawing" xmlns:wp="http://schemas.openxmlformats.org/drawingml/2006/wordprocessingDrawing" xmlns:w10="urn:schemas-microsoft-com:office:word" xmlns:w="http://schemas.openxmlformats.org/wordprocessingml/2006/main" xmlns:w14="http://schemas.microsoft.com/office/word/2010/wordml" xmlns:w15="http://schemas.microsoft.com/office/word/2012/wordml" xmlns:w16se="http://schemas.microsoft.com/office/word/2015/wordml/symex" xmlns:wpg="http://schemas.microsoft.com/office/word/2010/wordprocessingGroup" xmlns:wpi="http://schemas.microsoft.com/office/word/2010/wordprocessingInk" xmlns:wne="http://schemas.microsoft.com/office/word/2006/wordml" xmlns:wps="http://schemas.microsoft.com/office/word/2010/wordprocessingShape" mc:Ignorable="w14 w15 w16se wp14">
+  <w:footnote w:type="separator" w:id="-1">
+    <w:p>
+      <w:pPr>
+        <w:spacing w:after="0" w:line="240" w:lineRule="auto"/>
+      </w:pPr>
+      <w:r>
+        <w:separator/>
+      </w:r>
+    </w:p>
+  </w:footnote>
+  <w:footnote w:type="continuationSeparator" w:id="0">
+    <w:p>
+      <w:pPr>
+        <w:spacing w:after="0" w:line="240" w:lineRule="auto"/>
+      </w:pPr>
+      <w:r>
+        <w:continuationSeparator/>
+      </w:r>
+    </w:p>
+  </w:footnote>
+</w:footnotes>
+</file>
+
+<file path=word/header1.xml><?xml version="1.0" encoding="utf-8"?>
+<w:hdr xmlns:wpc="http://schemas.microsoft.com/office/word/2010/wordprocessingCanvas" xmlns:cx="http://schemas.microsoft.com/office/drawing/2014/chartex" xmlns:cx1="http://schemas.microsoft.com/office/drawing/2015/9/8/chartex" xmlns:mc="http://schemas.openxmlformats.org/markup-compatibility/2006" xmlns:o="urn:schemas-microsoft-com:office:office" xmlns:r="http://schemas.openxmlformats.org/officeDocument/2006/relationships" xmlns:m="http://schemas.openxmlformats.org/officeDocument/2006/math" xmlns:v="urn:schemas-microsoft-com:vml" xmlns:wp14="http://schemas.microsoft.com/office/word/2010/wordprocessingDrawing" xmlns:wp="http://schemas.openxmlformats.org/drawingml/2006/wordprocessingDrawing" xmlns:w10="urn:schemas-microsoft-com:office:word" xmlns:w="http://schemas.openxmlformats.org/wordprocessingml/2006/main" xmlns:w14="http://schemas.microsoft.com/office/word/2010/wordml" xmlns:w15="http://schemas.microsoft.com/office/word/2012/wordml" xmlns:w16se="http://schemas.microsoft.com/office/word/2015/wordml/symex" xmlns:wpg="http://schemas.microsoft.com/office/word/2010/wordprocessingGroup" xmlns:wpi="http://schemas.microsoft.com/office/word/2010/wordprocessingInk" xmlns:wne="http://schemas.microsoft.com/office/word/2006/wordml" xmlns:wps="http://schemas.microsoft.com/office/word/2010/wordprocessingShape" mc:Ignorable="w14 w15 w16se wp14">
+  <w:p>
+    <w:pPr>
+      <w:pStyle w:val="Header"/>
+    </w:pPr>
+    <w:r>
+      <w:rPr>
+        <w:noProof/>
+      </w:rPr>
+      <mc:AlternateContent>
+        <mc:Choice Requires="wps">
+          <w:drawing>
+            <wp:anchor distT="0" distB="0" distL="118745" distR="118745" simplePos="0" relativeHeight="251659264" behindDoc="1" locked="0" layoutInCell="1" allowOverlap="0">
+              <wp:simplePos x="0" y="0"/>
+              <wp:positionH relativeFrom="margin">
+                <wp:align>center</wp:align>
+              </wp:positionH>
+              <mc:AlternateContent>
+                <mc:Choice Requires="wp14">
+                  <wp:positionV relativeFrom="page">
+                    <wp14:pctPosVOffset>4500</wp14:pctPosVOffset>
+                  </wp:positionV>
+                </mc:Choice>
+                <mc:Fallback>
+                  <wp:positionV relativeFrom="page">
+                    <wp:posOffset>452120</wp:posOffset>
+                  </wp:positionV>
+                </mc:Fallback>
+              </mc:AlternateContent>
+              <wp:extent cx="5950039" cy="270457"/>
+              <wp:effectExtent l="0" t="0" r="0" b="7620"/>
+              <wp:wrapSquare wrapText="bothSides"/>
+              <wp:docPr id="197" name="Rectangle 197"/>
+              <wp:cNvGraphicFramePr/>
+              <a:graphic xmlns:a="http://schemas.openxmlformats.org/drawingml/2006/main">
+                <a:graphicData uri="http://schemas.microsoft.com/office/word/2010/wordprocessingShape">
+                  <wps:wsp>
+                    <wps:cNvSpPr/>
+                    <wps:spPr>
+                      <a:xfrm>
+                        <a:off x="0" y="0"/>
+                        <a:ext cx="5950039" cy="270457"/>
+                      </a:xfrm>
+                      <a:prstGeom prst="rect">
+                        <a:avLst/>
+                      </a:prstGeom>
+                      <a:solidFill>
+                        <a:schemeClr val="accent1"/>
+                      </a:solidFill>
+                      <a:ln>
+                        <a:noFill/>
+                      </a:ln>
+                    </wps:spPr>
+                    <wps:style>
+                      <a:lnRef idx="2">
+                        <a:schemeClr val="accent1">
+                          <a:shade val="50000"/>
+                        </a:schemeClr>
+                      </a:lnRef>
+                      <a:fillRef idx="1">
+                        <a:schemeClr val="accent1"/>
+                      </a:fillRef>
+                      <a:effectRef idx="0">
+                        <a:schemeClr val="accent1"/>
+                      </a:effectRef>
+                      <a:fontRef idx="minor">
+                        <a:schemeClr val="lt1"/>
+                      </a:fontRef>
+                    </wps:style>
+                    <wps:txbx>
+                      <w:txbxContent>
+                        <w:sdt>
+                          <w:sdtPr>
+                            <w:rPr>
+                              <w:caps/>
+                              <w:color w:val="FFFFFF" w:themeColor="background1"/>
+                            </w:rPr>
+                            <w:alias w:val="Title"/>
+                            <w:tag w:val=""/>
+                            <w:id w:val="1189017394"/>
+                            <w:dataBinding w:prefixMappings="xmlns:ns0='http://purl.org/dc/elements/1.1/' xmlns:ns1='http://schemas.openxmlformats.org/package/2006/metadata/core-properties' " w:xpath="/ns1:coreProperties[1]/ns0:title[1]" w:storeItemID="{6C3C8BC8-F283-45AE-878A-BAB7291924A1}"/>
+                            <w:text/>
+                          </w:sdtPr>
+                          <w:sdtContent>
+                            <w:p>
+                              <w:pPr>
+                                <w:pStyle w:val="Header"/>
+                                <w:tabs>
+                                  <w:tab w:val="clear" w:pos="4680"/>
+                                  <w:tab w:val="clear" w:pos="9360"/>
+                                </w:tabs>
+                                <w:jc w:val="center"/>
+                                <w:rPr>
+                                  <w:caps/>
+                                  <w:color w:val="FFFFFF" w:themeColor="background1"/>
+                                </w:rPr>
+                              </w:pPr>
+                              <w:r>
+                                <w:rPr>
+                                  <w:caps/>
+                                  <w:color w:val="FFFFFF" w:themeColor="background1"/>
+                                </w:rPr>
+                                <w:t>EkTracking</w:t>
+                              </w:r>
+                            </w:p>
+                          </w:sdtContent>
+                        </w:sdt>
+                      </w:txbxContent>
+                    </wps:txbx>
+                    <wps:bodyPr rot="0" spcFirstLastPara="0" vertOverflow="overflow" horzOverflow="overflow" vert="horz" wrap="square" lIns="91440" tIns="45720" rIns="91440" bIns="45720" numCol="1" spcCol="0" rtlCol="0" fromWordArt="0" anchor="ctr" anchorCtr="0" forceAA="0" compatLnSpc="1">
+                      <a:prstTxWarp prst="textNoShape">
+                        <a:avLst/>
+                      </a:prstTxWarp>
+                      <a:spAutoFit/>
+                    </wps:bodyPr>
+                  </wps:wsp>
+                </a:graphicData>
+              </a:graphic>
+              <wp14:sizeRelH relativeFrom="margin">
+                <wp14:pctWidth>100000</wp14:pctWidth>
+              </wp14:sizeRelH>
+              <wp14:sizeRelV relativeFrom="page">
+                <wp14:pctHeight>2700</wp14:pctHeight>
+              </wp14:sizeRelV>
+            </wp:anchor>
+          </w:drawing>
+        </mc:Choice>
+        <mc:Fallback>
+          <w:pict>
+            <v:rect id="Rectangle 197" o:spid="_x0000_s1026" style="position:absolute;margin-left:0;margin-top:0;width:468.5pt;height:21.3pt;z-index:-251657216;visibility:visible;mso-wrap-style:square;mso-width-percent:1000;mso-height-percent:27;mso-top-percent:45;mso-wrap-distance-left:9.35pt;mso-wrap-distance-top:0;mso-wrap-distance-right:9.35pt;mso-wrap-distance-bottom:0;mso-position-horizontal:center;mso-position-horizontal-relative:margin;mso-position-vertical-relative:page;mso-width-percent:1000;mso-height-percent:27;mso-top-percent:45;mso-width-relative:margin;mso-height-relative:page;v-text-anchor:middle" o:gfxdata="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" o:allowoverlap="f" fillcolor="#5b9bd5 [3204]" stroked="f" strokeweight="1pt">
+              <v:textbox style="mso-fit-shape-to-text:t">
+                <w:txbxContent>
+                  <w:sdt>
+                    <w:sdtPr>
+                      <w:rPr>
+                        <w:caps/>
+                        <w:color w:val="FFFFFF" w:themeColor="background1"/>
+                      </w:rPr>
+                      <w:alias w:val="Title"/>
+                      <w:tag w:val=""/>
+                      <w:id w:val="1189017394"/>
+                      <w:dataBinding w:prefixMappings="xmlns:ns0='http://purl.org/dc/elements/1.1/' xmlns:ns1='http://schemas.openxmlformats.org/package/2006/metadata/core-properties' " w:xpath="/ns1:coreProperties[1]/ns0:title[1]" w:storeItemID="{6C3C8BC8-F283-45AE-878A-BAB7291924A1}"/>
+                      <w:text/>
+                    </w:sdtPr>
+                    <w:sdtContent>
+                      <w:p>
+                        <w:pPr>
+                          <w:pStyle w:val="Header"/>
+                          <w:tabs>
+                            <w:tab w:val="clear" w:pos="4680"/>
+                            <w:tab w:val="clear" w:pos="9360"/>
+                          </w:tabs>
+                          <w:jc w:val="center"/>
+                          <w:rPr>
+                            <w:caps/>
+                            <w:color w:val="FFFFFF" w:themeColor="background1"/>
+                          </w:rPr>
+                        </w:pPr>
+                        <w:r>
+                          <w:rPr>
+                            <w:caps/>
+                            <w:color w:val="FFFFFF" w:themeColor="background1"/>
+                          </w:rPr>
+                          <w:t>EkTracking</w:t>
+                        </w:r>
+                      </w:p>
+                    </w:sdtContent>
+                  </w:sdt>
+                </w:txbxContent>
+              </v:textbox>
+              <w10:wrap type="square" anchorx="margin" anchory="page"/>
+            </v:rect>
+          </w:pict>
+        </mc:Fallback>
+      </mc:AlternateContent>
+    </w:r>
+  </w:p>
+</w:hdr>
 </file>
 
 <file path=word/numbering.xml><?xml version="1.0" encoding="utf-8"?>
@@ -1986,6 +2371,118 @@
       <w:u w:val="single"/>
     </w:rPr>
   </w:style>
+  <w:style w:type="paragraph" w:styleId="Header">
+    <w:name w:val="header"/>
+    <w:basedOn w:val="Normal"/>
+    <w:link w:val="HeaderChar"/>
+    <w:uiPriority w:val="99"/>
+    <w:unhideWhenUsed/>
+    <w:rsid w:val="007776DF"/>
+    <w:pPr>
+      <w:tabs>
+        <w:tab w:val="center" w:pos="4680"/>
+        <w:tab w:val="right" w:pos="9360"/>
+      </w:tabs>
+      <w:spacing w:after="0" w:line="240" w:lineRule="auto"/>
+    </w:pPr>
+  </w:style>
+  <w:style w:type="character" w:customStyle="1" w:styleId="HeaderChar">
+    <w:name w:val="Header Char"/>
+    <w:basedOn w:val="DefaultParagraphFont"/>
+    <w:link w:val="Header"/>
+    <w:uiPriority w:val="99"/>
+    <w:rsid w:val="007776DF"/>
+  </w:style>
+  <w:style w:type="paragraph" w:styleId="Footer">
+    <w:name w:val="footer"/>
+    <w:basedOn w:val="Normal"/>
+    <w:link w:val="FooterChar"/>
+    <w:uiPriority w:val="99"/>
+    <w:unhideWhenUsed/>
+    <w:rsid w:val="007776DF"/>
+    <w:pPr>
+      <w:tabs>
+        <w:tab w:val="center" w:pos="4680"/>
+        <w:tab w:val="right" w:pos="9360"/>
+      </w:tabs>
+      <w:spacing w:after="0" w:line="240" w:lineRule="auto"/>
+    </w:pPr>
+  </w:style>
+  <w:style w:type="character" w:customStyle="1" w:styleId="FooterChar">
+    <w:name w:val="Footer Char"/>
+    <w:basedOn w:val="DefaultParagraphFont"/>
+    <w:link w:val="Footer"/>
+    <w:uiPriority w:val="99"/>
+    <w:rsid w:val="007776DF"/>
+  </w:style>
+  <w:style w:type="table" w:styleId="PlainTable1">
+    <w:name w:val="Plain Table 1"/>
+    <w:basedOn w:val="TableNormal"/>
+    <w:uiPriority w:val="41"/>
+    <w:rsid w:val="00297F88"/>
+    <w:pPr>
+      <w:spacing w:after="0" w:line="240" w:lineRule="auto"/>
+    </w:pPr>
+    <w:rPr>
+      <w:rFonts w:eastAsiaTheme="minorEastAsia"/>
+      <w:sz w:val="21"/>
+      <w:szCs w:val="21"/>
+    </w:rPr>
+    <w:tblPr>
+      <w:tblStyleRowBandSize w:val="1"/>
+      <w:tblStyleColBandSize w:val="1"/>
+      <w:tblBorders>
+        <w:top w:val="single" w:sz="4" w:space="0" w:color="BFBFBF" w:themeColor="background1" w:themeShade="BF"/>
+        <w:left w:val="single" w:sz="4" w:space="0" w:color="BFBFBF" w:themeColor="background1" w:themeShade="BF"/>
+        <w:bottom w:val="single" w:sz="4" w:space="0" w:color="BFBFBF" w:themeColor="background1" w:themeShade="BF"/>
+        <w:right w:val="single" w:sz="4" w:space="0" w:color="BFBFBF" w:themeColor="background1" w:themeShade="BF"/>
+        <w:insideH w:val="single" w:sz="4" w:space="0" w:color="BFBFBF" w:themeColor="background1" w:themeShade="BF"/>
+        <w:insideV w:val="single" w:sz="4" w:space="0" w:color="BFBFBF" w:themeColor="background1" w:themeShade="BF"/>
+      </w:tblBorders>
+    </w:tblPr>
+    <w:tblStylePr w:type="firstRow">
+      <w:rPr>
+        <w:b/>
+        <w:bCs/>
+      </w:rPr>
+    </w:tblStylePr>
+    <w:tblStylePr w:type="lastRow">
+      <w:rPr>
+        <w:b/>
+        <w:bCs/>
+      </w:rPr>
+      <w:tblPr/>
+      <w:tcPr>
+        <w:tcBorders>
+          <w:top w:val="double" w:sz="4" w:space="0" w:color="BFBFBF" w:themeColor="background1" w:themeShade="BF"/>
+        </w:tcBorders>
+      </w:tcPr>
+    </w:tblStylePr>
+    <w:tblStylePr w:type="firstCol">
+      <w:rPr>
+        <w:b/>
+        <w:bCs/>
+      </w:rPr>
+    </w:tblStylePr>
+    <w:tblStylePr w:type="lastCol">
+      <w:rPr>
+        <w:b/>
+        <w:bCs/>
+      </w:rPr>
+    </w:tblStylePr>
+    <w:tblStylePr w:type="band1Vert">
+      <w:tblPr/>
+      <w:tcPr>
+        <w:shd w:val="clear" w:color="auto" w:fill="F2F2F2" w:themeFill="background1" w:themeFillShade="F2"/>
+      </w:tcPr>
+    </w:tblStylePr>
+    <w:tblStylePr w:type="band1Horz">
+      <w:tblPr/>
+      <w:tcPr>
+        <w:shd w:val="clear" w:color="auto" w:fill="F2F2F2" w:themeFill="background1" w:themeFillShade="F2"/>
+      </w:tcPr>
+    </w:tblStylePr>
+  </w:style>
 </w:styles>
 </file>
 

</xml_diff>